<commit_message>
Puntos 12 y 13
</commit_message>
<xml_diff>
--- a/public/plantillas/documentos.docx
+++ b/public/plantillas/documentos.docx
@@ -901,9 +901,11 @@
               </w:rPr>
               <w:t>$</w:t>
             </w:r>
-            <w:r>
-              <w:rPr>
-                <w:rFonts w:ascii="Century Gothic" w:hAnsi="Century Gothic"/>
+            <w:bookmarkStart w:id="0" w:name="_GoBack"/>
+            <w:r>
+              <w:rPr>
+                <w:rFonts w:ascii="Century Gothic" w:hAnsi="Century Gothic"/>
+                <w:b/>
                 <w:sz w:val="18"/>
                 <w:szCs w:val="18"/>
               </w:rPr>
@@ -912,6 +914,7 @@
             <w:r>
               <w:rPr>
                 <w:rFonts w:ascii="Century Gothic" w:hAnsi="Century Gothic"/>
+                <w:b/>
                 <w:sz w:val="18"/>
                 <w:szCs w:val="18"/>
               </w:rPr>
@@ -920,11 +923,13 @@
             <w:r>
               <w:rPr>
                 <w:rFonts w:ascii="Century Gothic" w:hAnsi="Century Gothic"/>
+                <w:b/>
                 <w:sz w:val="18"/>
                 <w:szCs w:val="18"/>
               </w:rPr>
               <w:t>{letra}</w:t>
             </w:r>
+            <w:bookmarkEnd w:id="0"/>
             <w:r>
               <w:rPr>
                 <w:rFonts w:ascii="Century Gothic" w:hAnsi="Century Gothic"/>
@@ -1369,6 +1374,7 @@
             <w:r>
               <w:rPr>
                 <w:rFonts w:ascii="Century Gothic" w:hAnsi="Century Gothic"/>
+                <w:b/>
                 <w:i/>
                 <w:sz w:val="18"/>
                 <w:szCs w:val="18"/>
@@ -7428,8 +7434,6 @@
               </w:rPr>
               <w:t>$</w:t>
             </w:r>
-            <w:bookmarkStart w:id="0" w:name="_GoBack"/>
-            <w:bookmarkEnd w:id="0"/>
             <w:r>
               <w:rPr>
                 <w:rFonts w:ascii="Century Gothic" w:hAnsi="Century Gothic"/>

</xml_diff>

<commit_message>
Puntos 8, 9, 18, 20
</commit_message>
<xml_diff>
--- a/public/plantillas/documentos.docx
+++ b/public/plantillas/documentos.docx
@@ -694,22 +694,6 @@
                 <w:sz w:val="18"/>
                 <w:szCs w:val="18"/>
               </w:rPr>
-              <w:t>}, {rfc</w:t>
-            </w:r>
-            <w:r>
-              <w:rPr>
-                <w:rFonts w:ascii="Century Gothic" w:hAnsi="Century Gothic"/>
-                <w:sz w:val="18"/>
-                <w:szCs w:val="18"/>
-              </w:rPr>
-              <w:t>Cliente</w:t>
-            </w:r>
-            <w:r>
-              <w:rPr>
-                <w:rFonts w:ascii="Century Gothic" w:hAnsi="Century Gothic"/>
-                <w:sz w:val="18"/>
-                <w:szCs w:val="18"/>
-              </w:rPr>
               <w:t>}</w:t>
             </w:r>
           </w:p>
@@ -763,63 +747,31 @@
                 <w:sz w:val="18"/>
                 <w:szCs w:val="18"/>
               </w:rPr>
-              <w:t>(nombre, nacionalidad, edad, calle, número</w:t>
-            </w:r>
-            <w:r>
-              <w:rPr>
-                <w:rFonts w:ascii="Century Gothic" w:hAnsi="Century Gothic"/>
-                <w:sz w:val="18"/>
-                <w:szCs w:val="18"/>
-              </w:rPr>
-              <w:t xml:space="preserve"> interior y exterior, colonia, </w:t>
-            </w:r>
-            <w:r>
-              <w:rPr>
-                <w:rFonts w:ascii="Century Gothic" w:hAnsi="Century Gothic"/>
-                <w:sz w:val="18"/>
-                <w:szCs w:val="18"/>
-              </w:rPr>
-              <w:t>código postal, ciudad, estado</w:t>
-            </w:r>
-            <w:r>
-              <w:rPr>
-                <w:rFonts w:ascii="Century Gothic" w:hAnsi="Century Gothic"/>
-                <w:sz w:val="18"/>
-                <w:szCs w:val="18"/>
-              </w:rPr>
-              <w:t xml:space="preserve">, teléfono </w:t>
-            </w:r>
-            <w:r>
-              <w:rPr>
-                <w:rFonts w:ascii="Century Gothic" w:hAnsi="Century Gothic"/>
-                <w:sz w:val="18"/>
-                <w:szCs w:val="18"/>
-              </w:rPr>
-              <w:t xml:space="preserve">XXXXXXXX </w:t>
-            </w:r>
-            <w:r>
-              <w:rPr>
-                <w:rFonts w:ascii="Century Gothic" w:hAnsi="Century Gothic"/>
-                <w:sz w:val="18"/>
-                <w:szCs w:val="18"/>
-              </w:rPr>
-              <w:t>y correo electrónico</w:t>
-            </w:r>
-            <w:r>
-              <w:rPr>
-                <w:rFonts w:ascii="Century Gothic" w:hAnsi="Century Gothic"/>
-                <w:sz w:val="18"/>
-                <w:szCs w:val="18"/>
-              </w:rPr>
-              <w:t xml:space="preserve"> XXXXXXXXXXXX</w:t>
-            </w:r>
-            <w:r>
-              <w:rPr>
-                <w:rFonts w:ascii="Century Gothic" w:hAnsi="Century Gothic"/>
-                <w:sz w:val="18"/>
-                <w:szCs w:val="18"/>
-              </w:rPr>
-              <w:t>)</w:t>
+              <w:t>{nombreAval}</w:t>
+            </w:r>
+            <w:r>
+              <w:rPr>
+                <w:rFonts w:ascii="Century Gothic" w:hAnsi="Century Gothic"/>
+                <w:sz w:val="18"/>
+                <w:szCs w:val="18"/>
+              </w:rPr>
+              <w:t>,</w:t>
+            </w:r>
+            <w:r>
+              <w:rPr>
+                <w:rFonts w:ascii="Century Gothic" w:hAnsi="Century Gothic"/>
+                <w:sz w:val="18"/>
+                <w:szCs w:val="18"/>
+              </w:rPr>
+              <w:t xml:space="preserve"> {direccionAval</w:t>
+            </w:r>
+            <w:r>
+              <w:rPr>
+                <w:rFonts w:ascii="Century Gothic" w:hAnsi="Century Gothic"/>
+                <w:sz w:val="18"/>
+                <w:szCs w:val="18"/>
+              </w:rPr>
+              <w:t>}</w:t>
             </w:r>
           </w:p>
         </w:tc>
@@ -901,7 +853,6 @@
               </w:rPr>
               <w:t>$</w:t>
             </w:r>
-            <w:bookmarkStart w:id="0" w:name="_GoBack"/>
             <w:r>
               <w:rPr>
                 <w:rFonts w:ascii="Century Gothic" w:hAnsi="Century Gothic"/>
@@ -929,7 +880,6 @@
               </w:rPr>
               <w:t>{letra}</w:t>
             </w:r>
-            <w:bookmarkEnd w:id="0"/>
             <w:r>
               <w:rPr>
                 <w:rFonts w:ascii="Century Gothic" w:hAnsi="Century Gothic"/>
@@ -2287,6 +2237,7 @@
           <w:sz w:val="14"/>
           <w:szCs w:val="14"/>
         </w:rPr>
+        <w:lastRenderedPageBreak/>
         <w:t>CONTRATO DE MUTUO CON INTER</w:t>
       </w:r>
       <w:r>
@@ -5121,44 +5072,74 @@
               <w:widowControl w:val="0"/>
               <w:spacing w:after="0" w:line="240" w:lineRule="auto"/>
               <w:ind w:right="-660"/>
-              <w:jc w:val="center"/>
-              <w:rPr>
+              <w:rPr>
+                <w:b/>
                 <w:color w:val="000000"/>
                 <w:sz w:val="14"/>
                 <w:szCs w:val="14"/>
               </w:rPr>
             </w:pPr>
-            <w:r>
-              <w:rPr>
+          </w:p>
+          <w:p>
+            <w:pPr>
+              <w:widowControl w:val="0"/>
+              <w:spacing w:after="0" w:line="240" w:lineRule="auto"/>
+              <w:ind w:right="-660"/>
+              <w:rPr>
+                <w:b/>
                 <w:color w:val="000000"/>
                 <w:sz w:val="14"/>
                 <w:szCs w:val="14"/>
               </w:rPr>
-              <w:br/>
-            </w:r>
-            <w:r>
-              <w:rPr>
+            </w:pPr>
+          </w:p>
+          <w:p>
+            <w:pPr>
+              <w:widowControl w:val="0"/>
+              <w:spacing w:after="0" w:line="240" w:lineRule="auto"/>
+              <w:ind w:right="-660"/>
+              <w:rPr>
+                <w:b/>
                 <w:color w:val="000000"/>
                 <w:sz w:val="14"/>
                 <w:szCs w:val="14"/>
               </w:rPr>
-              <w:br/>
-            </w:r>
-            <w:r>
-              <w:rPr>
+            </w:pPr>
+          </w:p>
+          <w:p>
+            <w:pPr>
+              <w:widowControl w:val="0"/>
+              <w:spacing w:after="0" w:line="240" w:lineRule="auto"/>
+              <w:ind w:right="-660"/>
+              <w:rPr>
+                <w:b/>
                 <w:color w:val="000000"/>
                 <w:sz w:val="14"/>
                 <w:szCs w:val="14"/>
               </w:rPr>
-              <w:br/>
-            </w:r>
-            <w:r>
-              <w:rPr>
+            </w:pPr>
+          </w:p>
+          <w:p>
+            <w:pPr>
+              <w:widowControl w:val="0"/>
+              <w:spacing w:after="0" w:line="240" w:lineRule="auto"/>
+              <w:ind w:right="-660"/>
+              <w:jc w:val="center"/>
+              <w:rPr>
+                <w:b/>
                 <w:color w:val="000000"/>
                 <w:sz w:val="14"/>
                 <w:szCs w:val="14"/>
               </w:rPr>
-              <w:br/>
+            </w:pPr>
+            <w:r>
+              <w:rPr>
+                <w:b/>
+                <w:color w:val="000000"/>
+                <w:sz w:val="14"/>
+                <w:szCs w:val="14"/>
+              </w:rPr>
+              <w:t>{nombreAval}</w:t>
             </w:r>
           </w:p>
         </w:tc>
@@ -5166,6 +5147,26 @@
     </w:tbl>
     <w:p>
       <w:pPr>
+        <w:spacing w:after="160" w:line="259" w:lineRule="auto"/>
+        <w:rPr>
+          <w:rFonts w:ascii="Arial" w:hAnsi="Arial" w:cs="Arial"/>
+          <w:b/>
+          <w:sz w:val="20"/>
+          <w:szCs w:val="20"/>
+        </w:rPr>
+      </w:pPr>
+      <w:r>
+        <w:rPr>
+          <w:rFonts w:ascii="Arial" w:hAnsi="Arial" w:cs="Arial"/>
+          <w:b/>
+          <w:sz w:val="20"/>
+          <w:szCs w:val="20"/>
+        </w:rPr>
+        <w:br w:type="page"/>
+      </w:r>
+    </w:p>
+    <w:p>
+      <w:pPr>
         <w:spacing w:after="0" w:line="0" w:lineRule="atLeast"/>
         <w:jc w:val="center"/>
         <w:rPr>
@@ -5175,85 +5176,14 @@
           <w:szCs w:val="20"/>
         </w:rPr>
       </w:pPr>
-    </w:p>
-    <w:p>
-      <w:pPr>
-        <w:spacing w:after="0" w:line="0" w:lineRule="atLeast"/>
-        <w:jc w:val="center"/>
+      <w:r>
         <w:rPr>
           <w:rFonts w:ascii="Arial" w:hAnsi="Arial" w:cs="Arial"/>
           <w:b/>
           <w:sz w:val="20"/>
           <w:szCs w:val="20"/>
         </w:rPr>
-      </w:pPr>
-    </w:p>
-    <w:p>
-      <w:pPr>
-        <w:spacing w:after="0" w:line="0" w:lineRule="atLeast"/>
-        <w:jc w:val="center"/>
-        <w:rPr>
-          <w:rFonts w:ascii="Arial" w:hAnsi="Arial" w:cs="Arial"/>
-          <w:b/>
-          <w:sz w:val="20"/>
-          <w:szCs w:val="20"/>
-        </w:rPr>
-      </w:pPr>
-    </w:p>
-    <w:p>
-      <w:pPr>
-        <w:spacing w:after="0" w:line="0" w:lineRule="atLeast"/>
-        <w:jc w:val="center"/>
-        <w:rPr>
-          <w:rFonts w:ascii="Arial" w:hAnsi="Arial" w:cs="Arial"/>
-          <w:b/>
-          <w:sz w:val="20"/>
-          <w:szCs w:val="20"/>
-        </w:rPr>
-      </w:pPr>
-    </w:p>
-    <w:p>
-      <w:pPr>
-        <w:spacing w:after="0" w:line="0" w:lineRule="atLeast"/>
-        <w:jc w:val="center"/>
-        <w:rPr>
-          <w:rFonts w:ascii="Arial" w:hAnsi="Arial" w:cs="Arial"/>
-          <w:b/>
-          <w:sz w:val="20"/>
-          <w:szCs w:val="20"/>
-        </w:rPr>
-      </w:pPr>
-    </w:p>
-    <w:p>
-      <w:pPr>
-        <w:spacing w:after="0" w:line="0" w:lineRule="atLeast"/>
-        <w:jc w:val="center"/>
-        <w:rPr>
-          <w:rFonts w:ascii="Arial" w:hAnsi="Arial" w:cs="Arial"/>
-          <w:b/>
-          <w:sz w:val="20"/>
-          <w:szCs w:val="20"/>
-        </w:rPr>
-      </w:pPr>
-    </w:p>
-    <w:p>
-      <w:pPr>
-        <w:spacing w:after="0" w:line="0" w:lineRule="atLeast"/>
-        <w:jc w:val="center"/>
-        <w:rPr>
-          <w:rFonts w:ascii="Arial" w:hAnsi="Arial" w:cs="Arial"/>
-          <w:b/>
-          <w:sz w:val="20"/>
-          <w:szCs w:val="20"/>
-        </w:rPr>
-      </w:pPr>
-      <w:r>
-        <w:rPr>
-          <w:rFonts w:ascii="Arial" w:hAnsi="Arial" w:cs="Arial"/>
-          <w:b/>
-          <w:sz w:val="20"/>
-          <w:szCs w:val="20"/>
-        </w:rPr>
+        <w:lastRenderedPageBreak/>
         <w:t>ANEXO 1</w:t>
       </w:r>
     </w:p>
@@ -6536,6 +6466,64 @@
               </w:rPr>
             </w:pPr>
           </w:p>
+          <w:p>
+            <w:pPr>
+              <w:widowControl w:val="0"/>
+              <w:spacing w:after="0" w:line="240" w:lineRule="auto"/>
+              <w:ind w:right="-660"/>
+              <w:rPr>
+                <w:color w:val="000000"/>
+                <w:sz w:val="14"/>
+                <w:szCs w:val="14"/>
+              </w:rPr>
+            </w:pPr>
+          </w:p>
+          <w:p>
+            <w:pPr>
+              <w:widowControl w:val="0"/>
+              <w:spacing w:after="0" w:line="240" w:lineRule="auto"/>
+              <w:ind w:right="-660"/>
+              <w:rPr>
+                <w:color w:val="000000"/>
+                <w:sz w:val="14"/>
+                <w:szCs w:val="14"/>
+              </w:rPr>
+            </w:pPr>
+          </w:p>
+          <w:p>
+            <w:pPr>
+              <w:widowControl w:val="0"/>
+              <w:spacing w:after="0" w:line="240" w:lineRule="auto"/>
+              <w:ind w:right="-660"/>
+              <w:rPr>
+                <w:color w:val="000000"/>
+                <w:sz w:val="14"/>
+                <w:szCs w:val="14"/>
+              </w:rPr>
+            </w:pPr>
+          </w:p>
+          <w:p>
+            <w:pPr>
+              <w:widowControl w:val="0"/>
+              <w:spacing w:after="0" w:line="240" w:lineRule="auto"/>
+              <w:ind w:right="-660"/>
+              <w:jc w:val="center"/>
+              <w:rPr>
+                <w:color w:val="000000"/>
+                <w:sz w:val="14"/>
+                <w:szCs w:val="14"/>
+              </w:rPr>
+            </w:pPr>
+            <w:r>
+              <w:rPr>
+                <w:b/>
+                <w:color w:val="000000"/>
+                <w:sz w:val="14"/>
+                <w:szCs w:val="14"/>
+              </w:rPr>
+              <w:t>{nombreAval}</w:t>
+            </w:r>
+          </w:p>
         </w:tc>
       </w:tr>
     </w:tbl>
@@ -6581,36 +6569,13 @@
           <w:szCs w:val="18"/>
         </w:rPr>
       </w:pPr>
-    </w:p>
-    <w:p>
-      <w:pPr>
-        <w:pStyle w:val="a"/>
-        <w:spacing w:line="0" w:lineRule="atLeast"/>
-        <w:jc w:val="both"/>
+      <w:r>
         <w:rPr>
           <w:rFonts w:ascii="Century Gothic" w:hAnsi="Century Gothic" w:cs="Arial"/>
           <w:sz w:val="18"/>
           <w:szCs w:val="18"/>
         </w:rPr>
-      </w:pPr>
-    </w:p>
-    <w:p>
-      <w:pPr>
-        <w:pStyle w:val="a"/>
-        <w:spacing w:line="0" w:lineRule="atLeast"/>
-        <w:jc w:val="both"/>
-        <w:rPr>
-          <w:rFonts w:ascii="Century Gothic" w:hAnsi="Century Gothic" w:cs="Arial"/>
-          <w:sz w:val="18"/>
-          <w:szCs w:val="18"/>
-        </w:rPr>
-      </w:pPr>
-      <w:r>
-        <w:rPr>
-          <w:rFonts w:ascii="Century Gothic" w:hAnsi="Century Gothic" w:cs="Arial"/>
-          <w:sz w:val="18"/>
-          <w:szCs w:val="18"/>
-        </w:rPr>
+        <w:lastRenderedPageBreak/>
         <w:t>P A G A R É</w:t>
       </w:r>
       <w:r>
@@ -7695,8 +7660,8 @@
       </w:r>
       <w:r>
         <w:rPr>
-          <w:b/>
-          <w:color w:val="000000"/>
+          <w:rFonts w:ascii="Century Gothic" w:hAnsi="Century Gothic" w:cs="Arial"/>
+          <w:b/>
           <w:sz w:val="18"/>
           <w:szCs w:val="18"/>
         </w:rPr>
@@ -7723,6 +7688,15 @@
         </w:rPr>
         <w:t xml:space="preserve">DIRECCIÓN: </w:t>
       </w:r>
+      <w:r>
+        <w:rPr>
+          <w:rFonts w:ascii="Century Gothic" w:hAnsi="Century Gothic" w:cs="Arial"/>
+          <w:b/>
+          <w:sz w:val="18"/>
+          <w:szCs w:val="18"/>
+        </w:rPr>
+        <w:t>{calleCliente} {numeroCliente}</w:t>
+      </w:r>
     </w:p>
     <w:p>
       <w:pPr>
@@ -7801,8 +7775,8 @@
         <w:spacing w:after="0" w:line="0" w:lineRule="atLeast"/>
         <w:jc w:val="both"/>
         <w:rPr>
-          <w:rFonts w:ascii="Century Gothic" w:hAnsi="Century Gothic" w:cs="Arial"/>
-          <w:b/>
+          <w:b/>
+          <w:color w:val="000000"/>
           <w:sz w:val="18"/>
           <w:szCs w:val="18"/>
         </w:rPr>
@@ -7816,6 +7790,24 @@
         </w:rPr>
         <w:t xml:space="preserve">NOMBRE: </w:t>
       </w:r>
+      <w:r>
+        <w:rPr>
+          <w:rFonts w:ascii="Century Gothic" w:hAnsi="Century Gothic" w:cs="Arial"/>
+          <w:b/>
+          <w:sz w:val="18"/>
+          <w:szCs w:val="18"/>
+        </w:rPr>
+        <w:t>{nombreAval</w:t>
+      </w:r>
+      <w:r>
+        <w:rPr>
+          <w:rFonts w:ascii="Century Gothic" w:hAnsi="Century Gothic" w:cs="Arial"/>
+          <w:b/>
+          <w:sz w:val="18"/>
+          <w:szCs w:val="18"/>
+        </w:rPr>
+        <w:t>}</w:t>
+      </w:r>
     </w:p>
     <w:p>
       <w:pPr>
@@ -7836,6 +7828,15 @@
           <w:szCs w:val="18"/>
         </w:rPr>
         <w:t xml:space="preserve">DIRECCIÓN: </w:t>
+      </w:r>
+      <w:r>
+        <w:rPr>
+          <w:rFonts w:ascii="Century Gothic" w:hAnsi="Century Gothic" w:cs="Arial"/>
+          <w:b/>
+          <w:sz w:val="18"/>
+          <w:szCs w:val="18"/>
+        </w:rPr>
+        <w:t>{direccionAval}</w:t>
       </w:r>
     </w:p>
     <w:p>
@@ -9419,6 +9420,35 @@
         </w:rPr>
         <w:t>NOMBRE:</w:t>
       </w:r>
+      <w:r>
+        <w:rPr>
+          <w:rFonts w:ascii="Century Gothic" w:hAnsi="Century Gothic"/>
+          <w:sz w:val="19"/>
+          <w:szCs w:val="19"/>
+          <w:lang w:val="es-ES"/>
+        </w:rPr>
+        <w:t xml:space="preserve"> {</w:t>
+      </w:r>
+      <w:proofErr w:type="spellStart"/>
+      <w:r>
+        <w:rPr>
+          <w:rFonts w:ascii="Century Gothic" w:hAnsi="Century Gothic"/>
+          <w:sz w:val="19"/>
+          <w:szCs w:val="19"/>
+          <w:lang w:val="es-ES"/>
+        </w:rPr>
+        <w:t>nombreCliente</w:t>
+      </w:r>
+      <w:proofErr w:type="spellEnd"/>
+      <w:r>
+        <w:rPr>
+          <w:rFonts w:ascii="Century Gothic" w:hAnsi="Century Gothic"/>
+          <w:sz w:val="19"/>
+          <w:szCs w:val="19"/>
+          <w:lang w:val="es-ES"/>
+        </w:rPr>
+        <w:t>}</w:t>
+      </w:r>
     </w:p>
     <w:p>
       <w:pPr>
@@ -9440,6 +9470,55 @@
         </w:rPr>
         <w:t>DOMICILIO:</w:t>
       </w:r>
+      <w:r>
+        <w:rPr>
+          <w:rFonts w:ascii="Century Gothic" w:hAnsi="Century Gothic"/>
+          <w:sz w:val="19"/>
+          <w:szCs w:val="19"/>
+          <w:lang w:val="es-ES"/>
+        </w:rPr>
+        <w:t xml:space="preserve"> {</w:t>
+      </w:r>
+      <w:proofErr w:type="spellStart"/>
+      <w:r>
+        <w:rPr>
+          <w:rFonts w:ascii="Century Gothic" w:hAnsi="Century Gothic"/>
+          <w:sz w:val="19"/>
+          <w:szCs w:val="19"/>
+          <w:lang w:val="es-ES"/>
+        </w:rPr>
+        <w:t>calleCliente</w:t>
+      </w:r>
+      <w:proofErr w:type="spellEnd"/>
+      <w:r>
+        <w:rPr>
+          <w:rFonts w:ascii="Century Gothic" w:hAnsi="Century Gothic"/>
+          <w:sz w:val="19"/>
+          <w:szCs w:val="19"/>
+          <w:lang w:val="es-ES"/>
+        </w:rPr>
+        <w:t>} {</w:t>
+      </w:r>
+      <w:proofErr w:type="spellStart"/>
+      <w:r>
+        <w:rPr>
+          <w:rFonts w:ascii="Century Gothic" w:hAnsi="Century Gothic"/>
+          <w:sz w:val="19"/>
+          <w:szCs w:val="19"/>
+          <w:lang w:val="es-ES"/>
+        </w:rPr>
+        <w:t>numeroCliente</w:t>
+      </w:r>
+      <w:proofErr w:type="spellEnd"/>
+      <w:r>
+        <w:rPr>
+          <w:rFonts w:ascii="Century Gothic" w:hAnsi="Century Gothic"/>
+          <w:sz w:val="19"/>
+          <w:szCs w:val="19"/>
+          <w:lang w:val="es-ES"/>
+        </w:rPr>
+        <w:t>}</w:t>
+      </w:r>
     </w:p>
     <w:p>
       <w:pPr>
@@ -9461,191 +9540,35 @@
         </w:rPr>
         <w:t>CORREO ELECTRÓNICO:</w:t>
       </w:r>
-    </w:p>
-    <w:p>
-      <w:pPr>
-        <w:ind w:left="-567" w:right="-660"/>
-        <w:jc w:val="both"/>
-        <w:rPr>
-          <w:rFonts w:ascii="Century Gothic" w:hAnsi="Century Gothic"/>
-          <w:sz w:val="14"/>
-          <w:szCs w:val="14"/>
+      <w:r>
+        <w:rPr>
+          <w:rFonts w:ascii="Century Gothic" w:hAnsi="Century Gothic"/>
+          <w:sz w:val="19"/>
+          <w:szCs w:val="19"/>
           <w:lang w:val="es-ES"/>
         </w:rPr>
-      </w:pPr>
-    </w:p>
-    <w:p>
-      <w:pPr>
-        <w:ind w:left="-567" w:right="-660"/>
-        <w:jc w:val="both"/>
-        <w:rPr>
-          <w:rFonts w:ascii="Century Gothic" w:hAnsi="Century Gothic"/>
-          <w:sz w:val="14"/>
-          <w:szCs w:val="14"/>
-          <w:lang w:val="es-ES"/>
-        </w:rPr>
-      </w:pPr>
-    </w:p>
-    <w:p>
-      <w:pPr>
-        <w:ind w:left="-567" w:right="-660"/>
-        <w:jc w:val="both"/>
-        <w:rPr>
-          <w:rFonts w:ascii="Century Gothic" w:hAnsi="Century Gothic"/>
-          <w:sz w:val="14"/>
-          <w:szCs w:val="14"/>
-          <w:lang w:val="es-ES"/>
-        </w:rPr>
-      </w:pPr>
-    </w:p>
-    <w:p>
-      <w:pPr>
-        <w:ind w:left="-567" w:right="-660"/>
-        <w:jc w:val="both"/>
-        <w:rPr>
-          <w:rFonts w:ascii="Century Gothic" w:hAnsi="Century Gothic"/>
-          <w:sz w:val="14"/>
-          <w:szCs w:val="14"/>
-          <w:lang w:val="es-ES"/>
-        </w:rPr>
-      </w:pPr>
-    </w:p>
-    <w:p>
-      <w:pPr>
-        <w:ind w:left="-567" w:right="-660"/>
-        <w:jc w:val="both"/>
-        <w:rPr>
-          <w:rFonts w:ascii="Century Gothic" w:hAnsi="Century Gothic"/>
-          <w:sz w:val="14"/>
-          <w:szCs w:val="14"/>
-        </w:rPr>
-      </w:pPr>
-    </w:p>
-    <w:p>
-      <w:pPr>
-        <w:ind w:left="-567" w:right="-660"/>
-        <w:jc w:val="both"/>
-        <w:rPr>
-          <w:rFonts w:ascii="Century Gothic" w:hAnsi="Century Gothic"/>
-          <w:sz w:val="14"/>
-          <w:szCs w:val="14"/>
-          <w:lang w:val="es-ES"/>
-        </w:rPr>
-      </w:pPr>
-    </w:p>
-    <w:p>
-      <w:pPr>
-        <w:ind w:left="-567" w:right="-660"/>
-        <w:jc w:val="both"/>
-        <w:rPr>
-          <w:rFonts w:ascii="Century Gothic" w:hAnsi="Century Gothic"/>
-          <w:sz w:val="14"/>
-          <w:szCs w:val="14"/>
-          <w:lang w:val="es-ES"/>
-        </w:rPr>
-      </w:pPr>
-    </w:p>
-    <w:p>
-      <w:pPr>
-        <w:ind w:left="-567" w:right="-660"/>
-        <w:jc w:val="both"/>
-        <w:rPr>
-          <w:rFonts w:ascii="Century Gothic" w:hAnsi="Century Gothic"/>
-          <w:sz w:val="14"/>
-          <w:szCs w:val="14"/>
-          <w:lang w:val="es-ES"/>
-        </w:rPr>
-      </w:pPr>
-    </w:p>
-    <w:p>
-      <w:pPr>
-        <w:ind w:left="-567" w:right="-660"/>
-        <w:jc w:val="both"/>
-        <w:rPr>
-          <w:rFonts w:ascii="Century Gothic" w:hAnsi="Century Gothic"/>
-          <w:b/>
-          <w:bCs/>
-          <w:sz w:val="14"/>
-          <w:szCs w:val="14"/>
-          <w:highlight w:val="yellow"/>
-          <w:u w:val="single"/>
-        </w:rPr>
-      </w:pPr>
-    </w:p>
-    <w:p>
-      <w:pPr>
-        <w:ind w:left="-567" w:right="-660"/>
-        <w:jc w:val="both"/>
-        <w:rPr>
-          <w:rFonts w:ascii="Century Gothic" w:hAnsi="Century Gothic"/>
-          <w:b/>
-          <w:bCs/>
-          <w:sz w:val="14"/>
-          <w:szCs w:val="14"/>
-          <w:highlight w:val="yellow"/>
-          <w:u w:val="single"/>
-        </w:rPr>
-      </w:pPr>
-    </w:p>
-    <w:p>
-      <w:pPr>
-        <w:ind w:left="-567" w:right="-660"/>
-        <w:jc w:val="both"/>
-        <w:rPr>
-          <w:rFonts w:ascii="Century Gothic" w:hAnsi="Century Gothic"/>
-          <w:b/>
-          <w:bCs/>
-          <w:sz w:val="14"/>
-          <w:szCs w:val="14"/>
-          <w:highlight w:val="yellow"/>
-          <w:u w:val="single"/>
-        </w:rPr>
-      </w:pPr>
-    </w:p>
-    <w:p>
-      <w:pPr>
-        <w:ind w:left="-567" w:right="-660"/>
-        <w:jc w:val="both"/>
-        <w:rPr>
-          <w:rFonts w:ascii="Century Gothic" w:hAnsi="Century Gothic"/>
-          <w:b/>
-          <w:bCs/>
-          <w:sz w:val="14"/>
-          <w:szCs w:val="14"/>
-          <w:highlight w:val="yellow"/>
-          <w:u w:val="single"/>
-        </w:rPr>
-      </w:pPr>
-    </w:p>
-    <w:p>
-      <w:pPr>
-        <w:ind w:left="-567" w:right="-660"/>
-        <w:jc w:val="both"/>
-        <w:rPr>
-          <w:rFonts w:ascii="Century Gothic" w:hAnsi="Century Gothic"/>
-          <w:b/>
-          <w:bCs/>
-          <w:sz w:val="14"/>
-          <w:szCs w:val="14"/>
-          <w:highlight w:val="yellow"/>
-          <w:u w:val="single"/>
-        </w:rPr>
-      </w:pPr>
-    </w:p>
-    <w:p>
-      <w:pPr>
-        <w:ind w:left="-567" w:right="-660"/>
-        <w:jc w:val="both"/>
-        <w:rPr>
-          <w:rFonts w:ascii="Century Gothic" w:hAnsi="Century Gothic"/>
-          <w:b/>
-          <w:bCs/>
-          <w:sz w:val="14"/>
-          <w:szCs w:val="14"/>
-          <w:highlight w:val="yellow"/>
-          <w:u w:val="single"/>
-        </w:rPr>
-      </w:pPr>
+        <w:t xml:space="preserve"> {correoCliente}</w:t>
+      </w:r>
+    </w:p>
+    <w:p>
+      <w:pPr>
+        <w:spacing w:after="160" w:line="259" w:lineRule="auto"/>
+        <w:rPr>
+          <w:rFonts w:ascii="Century Gothic" w:hAnsi="Century Gothic"/>
+          <w:b/>
+          <w:sz w:val="20"/>
+          <w:szCs w:val="20"/>
+        </w:rPr>
+      </w:pPr>
+      <w:r>
+        <w:rPr>
+          <w:rFonts w:ascii="Century Gothic" w:hAnsi="Century Gothic"/>
+          <w:b/>
+          <w:sz w:val="20"/>
+          <w:szCs w:val="20"/>
+        </w:rPr>
+        <w:br w:type="page"/>
+      </w:r>
     </w:p>
     <w:p>
       <w:pPr>
@@ -9658,73 +9581,14 @@
           <w:szCs w:val="20"/>
         </w:rPr>
       </w:pPr>
-    </w:p>
-    <w:p>
-      <w:pPr>
-        <w:spacing w:line="360" w:lineRule="auto"/>
-        <w:jc w:val="center"/>
+      <w:r>
         <w:rPr>
           <w:rFonts w:ascii="Century Gothic" w:hAnsi="Century Gothic"/>
           <w:b/>
           <w:sz w:val="20"/>
           <w:szCs w:val="20"/>
         </w:rPr>
-      </w:pPr>
-    </w:p>
-    <w:p>
-      <w:pPr>
-        <w:spacing w:line="360" w:lineRule="auto"/>
-        <w:jc w:val="center"/>
-        <w:rPr>
-          <w:rFonts w:ascii="Century Gothic" w:hAnsi="Century Gothic"/>
-          <w:b/>
-          <w:sz w:val="20"/>
-          <w:szCs w:val="20"/>
-        </w:rPr>
-      </w:pPr>
-    </w:p>
-    <w:p>
-      <w:pPr>
-        <w:spacing w:line="360" w:lineRule="auto"/>
-        <w:jc w:val="center"/>
-        <w:rPr>
-          <w:rFonts w:ascii="Century Gothic" w:hAnsi="Century Gothic"/>
-          <w:b/>
-          <w:sz w:val="20"/>
-          <w:szCs w:val="20"/>
-        </w:rPr>
-      </w:pPr>
-    </w:p>
-    <w:p>
-      <w:pPr>
-        <w:spacing w:line="360" w:lineRule="auto"/>
-        <w:jc w:val="center"/>
-        <w:rPr>
-          <w:rFonts w:ascii="Century Gothic" w:hAnsi="Century Gothic"/>
-          <w:b/>
-          <w:sz w:val="20"/>
-          <w:szCs w:val="20"/>
-        </w:rPr>
-      </w:pPr>
-    </w:p>
-    <w:p>
-      <w:pPr>
-        <w:spacing w:line="360" w:lineRule="auto"/>
-        <w:jc w:val="center"/>
-        <w:rPr>
-          <w:rFonts w:ascii="Century Gothic" w:hAnsi="Century Gothic"/>
-          <w:b/>
-          <w:sz w:val="20"/>
-          <w:szCs w:val="20"/>
-        </w:rPr>
-      </w:pPr>
-      <w:r>
-        <w:rPr>
-          <w:rFonts w:ascii="Century Gothic" w:hAnsi="Century Gothic"/>
-          <w:b/>
-          <w:sz w:val="20"/>
-          <w:szCs w:val="20"/>
-        </w:rPr>
+        <w:lastRenderedPageBreak/>
         <w:t>ANEXO 3</w:t>
       </w:r>
     </w:p>
@@ -10203,6 +10067,32 @@
           <w:szCs w:val="20"/>
         </w:rPr>
       </w:pPr>
+    </w:p>
+    <w:p>
+      <w:pPr>
+        <w:spacing w:after="0" w:line="240" w:lineRule="auto"/>
+        <w:jc w:val="center"/>
+        <w:rPr>
+          <w:rFonts w:ascii="Century Gothic" w:hAnsi="Century Gothic"/>
+          <w:b/>
+          <w:sz w:val="20"/>
+          <w:szCs w:val="20"/>
+        </w:rPr>
+      </w:pPr>
+    </w:p>
+    <w:p>
+      <w:pPr>
+        <w:spacing w:after="0" w:line="240" w:lineRule="auto"/>
+        <w:jc w:val="center"/>
+        <w:rPr>
+          <w:rFonts w:ascii="Century Gothic" w:hAnsi="Century Gothic"/>
+          <w:b/>
+          <w:sz w:val="20"/>
+          <w:szCs w:val="20"/>
+        </w:rPr>
+      </w:pPr>
+      <w:bookmarkStart w:id="0" w:name="_GoBack"/>
+      <w:bookmarkEnd w:id="0"/>
     </w:p>
     <w:p>
       <w:pPr>

</xml_diff>

<commit_message>
Modificacion del plan e Integracion de Seguro en tipo de creditos
</commit_message>
<xml_diff>
--- a/public/plantillas/documentos.docx
+++ b/public/plantillas/documentos.docx
@@ -5273,7 +5273,7 @@
     </w:p>
     <w:tbl>
       <w:tblPr>
-        <w:tblW w:w="10263" w:type="dxa"/>
+        <w:tblW w:w="10420" w:type="dxa"/>
         <w:tblInd w:w="-516" w:type="dxa"/>
         <w:tblBorders>
           <w:top w:val="single" w:sz="4" w:space="0" w:color="auto"/>
@@ -5288,14 +5288,15 @@
       <w:tblGrid>
         <w:gridCol w:w="1486"/>
         <w:gridCol w:w="1286"/>
-        <w:gridCol w:w="1027"/>
-        <w:gridCol w:w="954"/>
-        <w:gridCol w:w="964"/>
-        <w:gridCol w:w="875"/>
-        <w:gridCol w:w="1008"/>
-        <w:gridCol w:w="867"/>
-        <w:gridCol w:w="893"/>
-        <w:gridCol w:w="903"/>
+        <w:gridCol w:w="928"/>
+        <w:gridCol w:w="915"/>
+        <w:gridCol w:w="929"/>
+        <w:gridCol w:w="927"/>
+        <w:gridCol w:w="752"/>
+        <w:gridCol w:w="1009"/>
+        <w:gridCol w:w="736"/>
+        <w:gridCol w:w="790"/>
+        <w:gridCol w:w="662"/>
       </w:tblGrid>
       <w:tr>
         <w:trPr>
@@ -5303,7 +5304,7 @@
         </w:trPr>
         <w:tc>
           <w:tcPr>
-            <w:tcW w:w="766" w:type="dxa"/>
+            <w:tcW w:w="1486" w:type="dxa"/>
             <w:vMerge w:val="restart"/>
           </w:tcPr>
           <w:p>
@@ -5366,7 +5367,7 @@
         </w:tc>
         <w:tc>
           <w:tcPr>
-            <w:tcW w:w="1124" w:type="dxa"/>
+            <w:tcW w:w="969" w:type="dxa"/>
             <w:vMerge w:val="restart"/>
             <w:vAlign w:val="center"/>
           </w:tcPr>
@@ -5390,8 +5391,8 @@
         </w:tc>
         <w:tc>
           <w:tcPr>
-            <w:tcW w:w="3969" w:type="dxa"/>
-            <w:gridSpan w:val="4"/>
+            <w:tcW w:w="4291" w:type="dxa"/>
+            <w:gridSpan w:val="5"/>
           </w:tcPr>
           <w:p>
             <w:pPr>
@@ -5413,7 +5414,7 @@
         </w:tc>
         <w:tc>
           <w:tcPr>
-            <w:tcW w:w="3118" w:type="dxa"/>
+            <w:tcW w:w="2388" w:type="dxa"/>
             <w:gridSpan w:val="3"/>
             <w:vAlign w:val="center"/>
           </w:tcPr>
@@ -5442,7 +5443,7 @@
         </w:trPr>
         <w:tc>
           <w:tcPr>
-            <w:tcW w:w="766" w:type="dxa"/>
+            <w:tcW w:w="1486" w:type="dxa"/>
             <w:vMerge/>
           </w:tcPr>
           <w:p>
@@ -5474,7 +5475,7 @@
         </w:tc>
         <w:tc>
           <w:tcPr>
-            <w:tcW w:w="1124" w:type="dxa"/>
+            <w:tcW w:w="969" w:type="dxa"/>
             <w:vMerge/>
           </w:tcPr>
           <w:p>
@@ -5489,7 +5490,7 @@
         </w:tc>
         <w:tc>
           <w:tcPr>
-            <w:tcW w:w="992" w:type="dxa"/>
+            <w:tcW w:w="931" w:type="dxa"/>
           </w:tcPr>
           <w:p>
             <w:pPr>
@@ -5510,7 +5511,7 @@
         </w:tc>
         <w:tc>
           <w:tcPr>
-            <w:tcW w:w="992" w:type="dxa"/>
+            <w:tcW w:w="598" w:type="dxa"/>
           </w:tcPr>
           <w:p>
             <w:pPr>
@@ -5532,7 +5533,7 @@
         </w:tc>
         <w:tc>
           <w:tcPr>
-            <w:tcW w:w="993" w:type="dxa"/>
+            <w:tcW w:w="948" w:type="dxa"/>
           </w:tcPr>
           <w:p>
             <w:pPr>
@@ -5548,6 +5549,28 @@
                 <w:sz w:val="18"/>
                 <w:szCs w:val="18"/>
               </w:rPr>
+              <w:t>Seguro</w:t>
+            </w:r>
+          </w:p>
+        </w:tc>
+        <w:tc>
+          <w:tcPr>
+            <w:tcW w:w="804" w:type="dxa"/>
+          </w:tcPr>
+          <w:p>
+            <w:pPr>
+              <w:spacing w:after="0" w:line="240" w:lineRule="auto"/>
+              <w:jc w:val="center"/>
+              <w:rPr>
+                <w:sz w:val="18"/>
+                <w:szCs w:val="18"/>
+              </w:rPr>
+            </w:pPr>
+            <w:r>
+              <w:rPr>
+                <w:sz w:val="18"/>
+                <w:szCs w:val="18"/>
+              </w:rPr>
               <w:t xml:space="preserve">I.V.A. </w:t>
             </w:r>
           </w:p>
@@ -5571,7 +5594,7 @@
         </w:tc>
         <w:tc>
           <w:tcPr>
-            <w:tcW w:w="992" w:type="dxa"/>
+            <w:tcW w:w="1010" w:type="dxa"/>
           </w:tcPr>
           <w:p>
             <w:pPr>
@@ -5593,7 +5616,7 @@
         </w:tc>
         <w:tc>
           <w:tcPr>
-            <w:tcW w:w="992" w:type="dxa"/>
+            <w:tcW w:w="791" w:type="dxa"/>
             <w:vAlign w:val="center"/>
           </w:tcPr>
           <w:p>
@@ -5616,7 +5639,7 @@
         </w:tc>
         <w:tc>
           <w:tcPr>
-            <w:tcW w:w="992" w:type="dxa"/>
+            <w:tcW w:w="833" w:type="dxa"/>
             <w:vAlign w:val="center"/>
           </w:tcPr>
           <w:p>
@@ -5639,7 +5662,7 @@
         </w:tc>
         <w:tc>
           <w:tcPr>
-            <w:tcW w:w="1134" w:type="dxa"/>
+            <w:tcW w:w="764" w:type="dxa"/>
             <w:vAlign w:val="center"/>
           </w:tcPr>
           <w:p>
@@ -5664,7 +5687,7 @@
       <w:tr>
         <w:tc>
           <w:tcPr>
-            <w:tcW w:w="766" w:type="dxa"/>
+            <w:tcW w:w="1486" w:type="dxa"/>
           </w:tcPr>
           <w:p>
             <w:pPr>
@@ -5680,35 +5703,14 @@
                 <w:sz w:val="10"/>
                 <w:szCs w:val="10"/>
               </w:rPr>
-              <w:t>{</w:t>
-            </w:r>
-            <w:r>
-              <w:rPr>
-                <w:sz w:val="10"/>
-                <w:szCs w:val="10"/>
-              </w:rPr>
-              <w:t>#pp}</w:t>
-            </w:r>
-            <w:r>
-              <w:rPr>
-                <w:sz w:val="18"/>
-                <w:szCs w:val="18"/>
-              </w:rPr>
-              <w:t>{n</w:t>
-            </w:r>
-            <w:r>
-              <w:rPr>
-                <w:sz w:val="18"/>
-                <w:szCs w:val="18"/>
-              </w:rPr>
-              <w:t>umeroPago</w:t>
-            </w:r>
-            <w:r>
-              <w:rPr>
-                <w:sz w:val="18"/>
-                <w:szCs w:val="18"/>
-              </w:rPr>
-              <w:t>}</w:t>
+              <w:t>{#pp}</w:t>
+            </w:r>
+            <w:r>
+              <w:rPr>
+                <w:sz w:val="18"/>
+                <w:szCs w:val="18"/>
+              </w:rPr>
+              <w:t>{numeroPago}</w:t>
             </w:r>
           </w:p>
         </w:tc>
@@ -5730,20 +5732,13 @@
                 <w:sz w:val="18"/>
                 <w:szCs w:val="18"/>
               </w:rPr>
-              <w:t>{fecha</w:t>
-            </w:r>
-            <w:r>
-              <w:rPr>
-                <w:sz w:val="18"/>
-                <w:szCs w:val="18"/>
-              </w:rPr>
-              <w:t>}</w:t>
-            </w:r>
-          </w:p>
-        </w:tc>
-        <w:tc>
-          <w:tcPr>
-            <w:tcW w:w="1124" w:type="dxa"/>
+              <w:t>{fecha}</w:t>
+            </w:r>
+          </w:p>
+        </w:tc>
+        <w:tc>
+          <w:tcPr>
+            <w:tcW w:w="969" w:type="dxa"/>
           </w:tcPr>
           <w:p>
             <w:pPr>
@@ -5759,20 +5754,13 @@
                 <w:sz w:val="18"/>
                 <w:szCs w:val="18"/>
               </w:rPr>
-              <w:t>$</w:t>
-            </w:r>
-            <w:r>
-              <w:rPr>
-                <w:sz w:val="18"/>
-                <w:szCs w:val="18"/>
-              </w:rPr>
-              <w:t>{monto}</w:t>
-            </w:r>
-          </w:p>
-        </w:tc>
-        <w:tc>
-          <w:tcPr>
-            <w:tcW w:w="992" w:type="dxa"/>
+              <w:t>${monto}</w:t>
+            </w:r>
+          </w:p>
+        </w:tc>
+        <w:tc>
+          <w:tcPr>
+            <w:tcW w:w="931" w:type="dxa"/>
           </w:tcPr>
           <w:p>
             <w:pPr>
@@ -5788,20 +5776,13 @@
                 <w:sz w:val="18"/>
                 <w:szCs w:val="18"/>
               </w:rPr>
-              <w:t>$</w:t>
-            </w:r>
-            <w:r>
-              <w:rPr>
-                <w:sz w:val="18"/>
-                <w:szCs w:val="18"/>
-              </w:rPr>
-              <w:t>{capital}</w:t>
-            </w:r>
-          </w:p>
-        </w:tc>
-        <w:tc>
-          <w:tcPr>
-            <w:tcW w:w="992" w:type="dxa"/>
+              <w:t>${capital}</w:t>
+            </w:r>
+          </w:p>
+        </w:tc>
+        <w:tc>
+          <w:tcPr>
+            <w:tcW w:w="598" w:type="dxa"/>
           </w:tcPr>
           <w:p>
             <w:pPr>
@@ -5817,20 +5798,13 @@
                 <w:sz w:val="18"/>
                 <w:szCs w:val="18"/>
               </w:rPr>
-              <w:t>$</w:t>
-            </w:r>
-            <w:r>
-              <w:rPr>
-                <w:sz w:val="18"/>
-                <w:szCs w:val="18"/>
-              </w:rPr>
-              <w:t>{interes}</w:t>
-            </w:r>
-          </w:p>
-        </w:tc>
-        <w:tc>
-          <w:tcPr>
-            <w:tcW w:w="993" w:type="dxa"/>
+              <w:t>${interes}</w:t>
+            </w:r>
+          </w:p>
+        </w:tc>
+        <w:tc>
+          <w:tcPr>
+            <w:tcW w:w="948" w:type="dxa"/>
           </w:tcPr>
           <w:p>
             <w:pPr>
@@ -5846,20 +5820,13 @@
                 <w:sz w:val="18"/>
                 <w:szCs w:val="18"/>
               </w:rPr>
-              <w:t>$</w:t>
-            </w:r>
-            <w:r>
-              <w:rPr>
-                <w:sz w:val="18"/>
-                <w:szCs w:val="18"/>
-              </w:rPr>
-              <w:t>{iva}</w:t>
-            </w:r>
-          </w:p>
-        </w:tc>
-        <w:tc>
-          <w:tcPr>
-            <w:tcW w:w="992" w:type="dxa"/>
+              <w:t>${seguro}</w:t>
+            </w:r>
+          </w:p>
+        </w:tc>
+        <w:tc>
+          <w:tcPr>
+            <w:tcW w:w="804" w:type="dxa"/>
           </w:tcPr>
           <w:p>
             <w:pPr>
@@ -5875,34 +5842,13 @@
                 <w:sz w:val="18"/>
                 <w:szCs w:val="18"/>
               </w:rPr>
-              <w:t>$</w:t>
-            </w:r>
-            <w:r>
-              <w:rPr>
-                <w:sz w:val="18"/>
-                <w:szCs w:val="18"/>
-              </w:rPr>
-              <w:t>{</w:t>
-            </w:r>
-            <w:r>
-              <w:rPr>
-                <w:sz w:val="18"/>
-                <w:szCs w:val="18"/>
-              </w:rPr>
-              <w:t>importe</w:t>
-            </w:r>
-            <w:r>
-              <w:rPr>
-                <w:sz w:val="18"/>
-                <w:szCs w:val="18"/>
-              </w:rPr>
-              <w:t>}</w:t>
-            </w:r>
-          </w:p>
-        </w:tc>
-        <w:tc>
-          <w:tcPr>
-            <w:tcW w:w="992" w:type="dxa"/>
+              <w:t>${iva}</w:t>
+            </w:r>
+          </w:p>
+        </w:tc>
+        <w:tc>
+          <w:tcPr>
+            <w:tcW w:w="1010" w:type="dxa"/>
           </w:tcPr>
           <w:p>
             <w:pPr>
@@ -5913,11 +5859,18 @@
                 <w:szCs w:val="18"/>
               </w:rPr>
             </w:pPr>
-          </w:p>
-        </w:tc>
-        <w:tc>
-          <w:tcPr>
-            <w:tcW w:w="992" w:type="dxa"/>
+            <w:r>
+              <w:rPr>
+                <w:sz w:val="18"/>
+                <w:szCs w:val="18"/>
+              </w:rPr>
+              <w:t>${importe}</w:t>
+            </w:r>
+          </w:p>
+        </w:tc>
+        <w:tc>
+          <w:tcPr>
+            <w:tcW w:w="791" w:type="dxa"/>
           </w:tcPr>
           <w:p>
             <w:pPr>
@@ -5932,7 +5885,22 @@
         </w:tc>
         <w:tc>
           <w:tcPr>
-            <w:tcW w:w="1134" w:type="dxa"/>
+            <w:tcW w:w="833" w:type="dxa"/>
+          </w:tcPr>
+          <w:p>
+            <w:pPr>
+              <w:spacing w:after="0" w:line="240" w:lineRule="auto"/>
+              <w:jc w:val="center"/>
+              <w:rPr>
+                <w:sz w:val="18"/>
+                <w:szCs w:val="18"/>
+              </w:rPr>
+            </w:pPr>
+          </w:p>
+        </w:tc>
+        <w:tc>
+          <w:tcPr>
+            <w:tcW w:w="764" w:type="dxa"/>
           </w:tcPr>
           <w:p>
             <w:pPr>
@@ -5956,7 +5924,7 @@
       <w:tr>
         <w:tc>
           <w:tcPr>
-            <w:tcW w:w="2052" w:type="dxa"/>
+            <w:tcW w:w="2772" w:type="dxa"/>
             <w:gridSpan w:val="2"/>
           </w:tcPr>
           <w:p>
@@ -5979,7 +5947,7 @@
         </w:tc>
         <w:tc>
           <w:tcPr>
-            <w:tcW w:w="1124" w:type="dxa"/>
+            <w:tcW w:w="969" w:type="dxa"/>
           </w:tcPr>
           <w:p>
             <w:pPr>
@@ -5994,7 +5962,7 @@
         </w:tc>
         <w:tc>
           <w:tcPr>
-            <w:tcW w:w="992" w:type="dxa"/>
+            <w:tcW w:w="931" w:type="dxa"/>
           </w:tcPr>
           <w:p>
             <w:pPr>
@@ -6009,7 +5977,7 @@
         </w:tc>
         <w:tc>
           <w:tcPr>
-            <w:tcW w:w="992" w:type="dxa"/>
+            <w:tcW w:w="598" w:type="dxa"/>
           </w:tcPr>
           <w:p>
             <w:pPr>
@@ -6024,7 +5992,7 @@
         </w:tc>
         <w:tc>
           <w:tcPr>
-            <w:tcW w:w="993" w:type="dxa"/>
+            <w:tcW w:w="948" w:type="dxa"/>
           </w:tcPr>
           <w:p>
             <w:pPr>
@@ -6039,7 +6007,7 @@
         </w:tc>
         <w:tc>
           <w:tcPr>
-            <w:tcW w:w="992" w:type="dxa"/>
+            <w:tcW w:w="804" w:type="dxa"/>
           </w:tcPr>
           <w:p>
             <w:pPr>
@@ -6050,25 +6018,33 @@
                 <w:szCs w:val="18"/>
               </w:rPr>
             </w:pPr>
-            <w:r>
-              <w:rPr>
-                <w:sz w:val="18"/>
-                <w:szCs w:val="18"/>
-              </w:rPr>
-              <w:t>$</w:t>
-            </w:r>
-            <w:r>
-              <w:rPr>
-                <w:sz w:val="18"/>
-                <w:szCs w:val="18"/>
-              </w:rPr>
-              <w:t>{total}</w:t>
-            </w:r>
-          </w:p>
-        </w:tc>
-        <w:tc>
-          <w:tcPr>
-            <w:tcW w:w="992" w:type="dxa"/>
+          </w:p>
+        </w:tc>
+        <w:tc>
+          <w:tcPr>
+            <w:tcW w:w="1010" w:type="dxa"/>
+          </w:tcPr>
+          <w:p>
+            <w:pPr>
+              <w:spacing w:after="0" w:line="240" w:lineRule="auto"/>
+              <w:jc w:val="center"/>
+              <w:rPr>
+                <w:sz w:val="18"/>
+                <w:szCs w:val="18"/>
+              </w:rPr>
+            </w:pPr>
+            <w:r>
+              <w:rPr>
+                <w:sz w:val="18"/>
+                <w:szCs w:val="18"/>
+              </w:rPr>
+              <w:t>${total}</w:t>
+            </w:r>
+          </w:p>
+        </w:tc>
+        <w:tc>
+          <w:tcPr>
+            <w:tcW w:w="791" w:type="dxa"/>
             <w:tcBorders>
               <w:bottom w:val="nil"/>
               <w:right w:val="nil"/>
@@ -6087,7 +6063,7 @@
         </w:tc>
         <w:tc>
           <w:tcPr>
-            <w:tcW w:w="992" w:type="dxa"/>
+            <w:tcW w:w="833" w:type="dxa"/>
             <w:tcBorders>
               <w:left w:val="nil"/>
               <w:bottom w:val="nil"/>
@@ -6107,7 +6083,7 @@
         </w:tc>
         <w:tc>
           <w:tcPr>
-            <w:tcW w:w="1134" w:type="dxa"/>
+            <w:tcW w:w="764" w:type="dxa"/>
             <w:tcBorders>
               <w:left w:val="nil"/>
               <w:bottom w:val="nil"/>
@@ -6849,7 +6825,7 @@
     </w:p>
     <w:tbl>
       <w:tblPr>
-        <w:tblW w:w="8931" w:type="dxa"/>
+        <w:tblW w:w="9796" w:type="dxa"/>
         <w:tblInd w:w="108" w:type="dxa"/>
         <w:tblBorders>
           <w:top w:val="single" w:sz="4" w:space="0" w:color="auto"/>
@@ -6862,11 +6838,12 @@
         <w:tblLook w:val="04A0" w:firstRow="1" w:lastRow="0" w:firstColumn="1" w:lastColumn="0" w:noHBand="0" w:noVBand="1"/>
       </w:tblPr>
       <w:tblGrid>
-        <w:gridCol w:w="1486"/>
-        <w:gridCol w:w="2142"/>
-        <w:gridCol w:w="1357"/>
-        <w:gridCol w:w="1369"/>
-        <w:gridCol w:w="1362"/>
+        <w:gridCol w:w="1487"/>
+        <w:gridCol w:w="2012"/>
+        <w:gridCol w:w="1288"/>
+        <w:gridCol w:w="1267"/>
+        <w:gridCol w:w="1281"/>
+        <w:gridCol w:w="1246"/>
         <w:gridCol w:w="1215"/>
       </w:tblGrid>
       <w:tr>
@@ -6875,7 +6852,7 @@
         </w:trPr>
         <w:tc>
           <w:tcPr>
-            <w:tcW w:w="1486" w:type="dxa"/>
+            <w:tcW w:w="1487" w:type="dxa"/>
             <w:vMerge w:val="restart"/>
           </w:tcPr>
           <w:p>
@@ -6900,7 +6877,7 @@
         </w:tc>
         <w:tc>
           <w:tcPr>
-            <w:tcW w:w="2170" w:type="dxa"/>
+            <w:tcW w:w="2012" w:type="dxa"/>
             <w:vMerge w:val="restart"/>
           </w:tcPr>
           <w:p>
@@ -6944,8 +6921,8 @@
         </w:tc>
         <w:tc>
           <w:tcPr>
-            <w:tcW w:w="5275" w:type="dxa"/>
-            <w:gridSpan w:val="4"/>
+            <w:tcW w:w="6297" w:type="dxa"/>
+            <w:gridSpan w:val="5"/>
           </w:tcPr>
           <w:p>
             <w:pPr>
@@ -6974,7 +6951,7 @@
         </w:trPr>
         <w:tc>
           <w:tcPr>
-            <w:tcW w:w="1486" w:type="dxa"/>
+            <w:tcW w:w="1487" w:type="dxa"/>
             <w:vMerge/>
           </w:tcPr>
           <w:p>
@@ -6991,7 +6968,7 @@
         </w:tc>
         <w:tc>
           <w:tcPr>
-            <w:tcW w:w="2170" w:type="dxa"/>
+            <w:tcW w:w="2012" w:type="dxa"/>
             <w:vMerge/>
           </w:tcPr>
           <w:p>
@@ -7008,11 +6985,12 @@
         </w:tc>
         <w:tc>
           <w:tcPr>
-            <w:tcW w:w="1377" w:type="dxa"/>
-          </w:tcPr>
-          <w:p>
-            <w:pPr>
-              <w:spacing w:after="0" w:line="240" w:lineRule="auto"/>
+            <w:tcW w:w="1288" w:type="dxa"/>
+          </w:tcPr>
+          <w:p>
+            <w:pPr>
+              <w:spacing w:after="0" w:line="240" w:lineRule="auto"/>
+              <w:jc w:val="center"/>
               <w:rPr>
                 <w:rFonts w:ascii="Century Gothic" w:hAnsi="Century Gothic"/>
                 <w:sz w:val="18"/>
@@ -7031,7 +7009,7 @@
         </w:tc>
         <w:tc>
           <w:tcPr>
-            <w:tcW w:w="1388" w:type="dxa"/>
+            <w:tcW w:w="1267" w:type="dxa"/>
           </w:tcPr>
           <w:p>
             <w:pPr>
@@ -7055,7 +7033,7 @@
         </w:tc>
         <w:tc>
           <w:tcPr>
-            <w:tcW w:w="1387" w:type="dxa"/>
+            <w:tcW w:w="1281" w:type="dxa"/>
           </w:tcPr>
           <w:p>
             <w:pPr>
@@ -7073,9 +7051,14 @@
                 <w:sz w:val="18"/>
                 <w:szCs w:val="18"/>
               </w:rPr>
-              <w:t xml:space="preserve">I.V.A. </w:t>
-            </w:r>
-          </w:p>
+              <w:t>Seguro</w:t>
+            </w:r>
+          </w:p>
+        </w:tc>
+        <w:tc>
+          <w:tcPr>
+            <w:tcW w:w="1246" w:type="dxa"/>
+          </w:tcPr>
           <w:p>
             <w:pPr>
               <w:spacing w:after="0" w:line="240" w:lineRule="auto"/>
@@ -7092,13 +7075,32 @@
                 <w:sz w:val="18"/>
                 <w:szCs w:val="18"/>
               </w:rPr>
+              <w:t>I.V.A.</w:t>
+            </w:r>
+          </w:p>
+          <w:p>
+            <w:pPr>
+              <w:spacing w:after="0" w:line="240" w:lineRule="auto"/>
+              <w:jc w:val="center"/>
+              <w:rPr>
+                <w:rFonts w:ascii="Century Gothic" w:hAnsi="Century Gothic"/>
+                <w:sz w:val="18"/>
+                <w:szCs w:val="18"/>
+              </w:rPr>
+            </w:pPr>
+            <w:r>
+              <w:rPr>
+                <w:rFonts w:ascii="Century Gothic" w:hAnsi="Century Gothic"/>
+                <w:sz w:val="18"/>
+                <w:szCs w:val="18"/>
+              </w:rPr>
               <w:t>Interés</w:t>
             </w:r>
           </w:p>
         </w:tc>
         <w:tc>
           <w:tcPr>
-            <w:tcW w:w="1123" w:type="dxa"/>
+            <w:tcW w:w="1215" w:type="dxa"/>
           </w:tcPr>
           <w:p>
             <w:pPr>
@@ -7124,7 +7126,7 @@
       <w:tr>
         <w:tc>
           <w:tcPr>
-            <w:tcW w:w="1486" w:type="dxa"/>
+            <w:tcW w:w="1487" w:type="dxa"/>
           </w:tcPr>
           <w:p>
             <w:pPr>
@@ -7154,7 +7156,7 @@
         </w:tc>
         <w:tc>
           <w:tcPr>
-            <w:tcW w:w="2170" w:type="dxa"/>
+            <w:tcW w:w="2012" w:type="dxa"/>
           </w:tcPr>
           <w:p>
             <w:pPr>
@@ -7177,7 +7179,101 @@
         </w:tc>
         <w:tc>
           <w:tcPr>
-            <w:tcW w:w="1377" w:type="dxa"/>
+            <w:tcW w:w="1288" w:type="dxa"/>
+          </w:tcPr>
+          <w:p>
+            <w:pPr>
+              <w:spacing w:after="0" w:line="240" w:lineRule="auto"/>
+              <w:jc w:val="right"/>
+              <w:rPr>
+                <w:sz w:val="18"/>
+                <w:szCs w:val="18"/>
+              </w:rPr>
+            </w:pPr>
+            <w:r>
+              <w:rPr>
+                <w:sz w:val="18"/>
+                <w:szCs w:val="18"/>
+              </w:rPr>
+              <w:t>${capital}</w:t>
+            </w:r>
+          </w:p>
+        </w:tc>
+        <w:tc>
+          <w:tcPr>
+            <w:tcW w:w="1267" w:type="dxa"/>
+          </w:tcPr>
+          <w:p>
+            <w:pPr>
+              <w:spacing w:after="0" w:line="240" w:lineRule="auto"/>
+              <w:jc w:val="right"/>
+              <w:rPr>
+                <w:rFonts w:ascii="Century Gothic" w:hAnsi="Century Gothic"/>
+                <w:sz w:val="18"/>
+                <w:szCs w:val="18"/>
+              </w:rPr>
+            </w:pPr>
+            <w:r>
+              <w:rPr>
+                <w:sz w:val="18"/>
+                <w:szCs w:val="18"/>
+              </w:rPr>
+              <w:t>${interes}</w:t>
+            </w:r>
+          </w:p>
+        </w:tc>
+        <w:tc>
+          <w:tcPr>
+            <w:tcW w:w="1281" w:type="dxa"/>
+          </w:tcPr>
+          <w:p>
+            <w:pPr>
+              <w:spacing w:after="0" w:line="240" w:lineRule="auto"/>
+              <w:jc w:val="right"/>
+              <w:rPr>
+                <w:rFonts w:asciiTheme="minorHAnsi" w:hAnsiTheme="minorHAnsi"/>
+                <w:sz w:val="18"/>
+                <w:szCs w:val="18"/>
+              </w:rPr>
+            </w:pPr>
+            <w:r>
+              <w:rPr>
+                <w:rFonts w:asciiTheme="minorHAnsi" w:hAnsiTheme="minorHAnsi"/>
+                <w:sz w:val="18"/>
+                <w:szCs w:val="18"/>
+              </w:rPr>
+              <w:t>${seguro}</w:t>
+            </w:r>
+          </w:p>
+        </w:tc>
+        <w:tc>
+          <w:tcPr>
+            <w:tcW w:w="1246" w:type="dxa"/>
+          </w:tcPr>
+          <w:p>
+            <w:pPr>
+              <w:spacing w:after="0" w:line="240" w:lineRule="auto"/>
+              <w:jc w:val="right"/>
+              <w:rPr>
+                <w:rFonts w:ascii="Century Gothic" w:hAnsi="Century Gothic"/>
+                <w:sz w:val="18"/>
+                <w:szCs w:val="18"/>
+              </w:rPr>
+            </w:pPr>
+            <w:bookmarkStart w:id="0" w:name="_GoBack"/>
+            <w:bookmarkEnd w:id="0"/>
+            <w:r>
+              <w:rPr>
+                <w:sz w:val="18"/>
+                <w:szCs w:val="18"/>
+              </w:rPr>
+              <w:t>${iva}</w:t>
+            </w:r>
+          </w:p>
+        </w:tc>
+        <w:tc>
+          <w:tcPr>
+            <w:tcW w:w="1215" w:type="dxa"/>
           </w:tcPr>
           <w:p>
             <w:pPr>
@@ -7194,104 +7290,7 @@
                 <w:sz w:val="18"/>
                 <w:szCs w:val="18"/>
               </w:rPr>
-              <w:t>$</w:t>
-            </w:r>
-            <w:r>
-              <w:rPr>
-                <w:sz w:val="18"/>
-                <w:szCs w:val="18"/>
-              </w:rPr>
-              <w:t>{capital}</w:t>
-            </w:r>
-          </w:p>
-        </w:tc>
-        <w:tc>
-          <w:tcPr>
-            <w:tcW w:w="1388" w:type="dxa"/>
-          </w:tcPr>
-          <w:p>
-            <w:pPr>
-              <w:spacing w:after="0" w:line="240" w:lineRule="auto"/>
-              <w:jc w:val="center"/>
-              <w:rPr>
-                <w:rFonts w:ascii="Century Gothic" w:hAnsi="Century Gothic"/>
-                <w:sz w:val="18"/>
-                <w:szCs w:val="18"/>
-              </w:rPr>
-            </w:pPr>
-            <w:r>
-              <w:rPr>
-                <w:sz w:val="18"/>
-                <w:szCs w:val="18"/>
-              </w:rPr>
-              <w:t>$</w:t>
-            </w:r>
-            <w:r>
-              <w:rPr>
-                <w:sz w:val="18"/>
-                <w:szCs w:val="18"/>
-              </w:rPr>
-              <w:t>{interes}</w:t>
-            </w:r>
-          </w:p>
-        </w:tc>
-        <w:tc>
-          <w:tcPr>
-            <w:tcW w:w="1387" w:type="dxa"/>
-          </w:tcPr>
-          <w:p>
-            <w:pPr>
-              <w:spacing w:after="0" w:line="240" w:lineRule="auto"/>
-              <w:jc w:val="center"/>
-              <w:rPr>
-                <w:rFonts w:ascii="Century Gothic" w:hAnsi="Century Gothic"/>
-                <w:sz w:val="18"/>
-                <w:szCs w:val="18"/>
-              </w:rPr>
-            </w:pPr>
-            <w:r>
-              <w:rPr>
-                <w:sz w:val="18"/>
-                <w:szCs w:val="18"/>
-              </w:rPr>
-              <w:t>$</w:t>
-            </w:r>
-            <w:r>
-              <w:rPr>
-                <w:sz w:val="18"/>
-                <w:szCs w:val="18"/>
-              </w:rPr>
-              <w:t>{iva}</w:t>
-            </w:r>
-          </w:p>
-        </w:tc>
-        <w:tc>
-          <w:tcPr>
-            <w:tcW w:w="1123" w:type="dxa"/>
-          </w:tcPr>
-          <w:p>
-            <w:pPr>
-              <w:spacing w:after="0" w:line="240" w:lineRule="auto"/>
-              <w:jc w:val="center"/>
-              <w:rPr>
-                <w:rFonts w:ascii="Century Gothic" w:hAnsi="Century Gothic"/>
-                <w:sz w:val="18"/>
-                <w:szCs w:val="18"/>
-              </w:rPr>
-            </w:pPr>
-            <w:r>
-              <w:rPr>
-                <w:sz w:val="18"/>
-                <w:szCs w:val="18"/>
-              </w:rPr>
-              <w:t>$</w:t>
-            </w:r>
-            <w:r>
-              <w:rPr>
-                <w:sz w:val="18"/>
-                <w:szCs w:val="18"/>
-              </w:rPr>
-              <w:t>{importe}</w:t>
+              <w:t>${importe}</w:t>
             </w:r>
             <w:r>
               <w:rPr>
@@ -7306,7 +7305,7 @@
       <w:tr>
         <w:tc>
           <w:tcPr>
-            <w:tcW w:w="3656" w:type="dxa"/>
+            <w:tcW w:w="3499" w:type="dxa"/>
             <w:gridSpan w:val="2"/>
           </w:tcPr>
           <w:p>
@@ -7331,7 +7330,7 @@
         </w:tc>
         <w:tc>
           <w:tcPr>
-            <w:tcW w:w="1377" w:type="dxa"/>
+            <w:tcW w:w="1288" w:type="dxa"/>
           </w:tcPr>
           <w:p>
             <w:pPr>
@@ -7347,7 +7346,7 @@
         </w:tc>
         <w:tc>
           <w:tcPr>
-            <w:tcW w:w="1388" w:type="dxa"/>
+            <w:tcW w:w="1267" w:type="dxa"/>
           </w:tcPr>
           <w:p>
             <w:pPr>
@@ -7363,7 +7362,7 @@
         </w:tc>
         <w:tc>
           <w:tcPr>
-            <w:tcW w:w="1387" w:type="dxa"/>
+            <w:tcW w:w="1281" w:type="dxa"/>
           </w:tcPr>
           <w:p>
             <w:pPr>
@@ -7379,7 +7378,7 @@
         </w:tc>
         <w:tc>
           <w:tcPr>
-            <w:tcW w:w="1123" w:type="dxa"/>
+            <w:tcW w:w="1246" w:type="dxa"/>
           </w:tcPr>
           <w:p>
             <w:pPr>
@@ -7391,21 +7390,29 @@
                 <w:szCs w:val="18"/>
               </w:rPr>
             </w:pPr>
-            <w:r>
-              <w:rPr>
-                <w:rFonts w:ascii="Century Gothic" w:hAnsi="Century Gothic"/>
-                <w:sz w:val="18"/>
-                <w:szCs w:val="18"/>
-              </w:rPr>
-              <w:t>$</w:t>
-            </w:r>
-            <w:r>
-              <w:rPr>
-                <w:rFonts w:ascii="Century Gothic" w:hAnsi="Century Gothic"/>
-                <w:sz w:val="18"/>
-                <w:szCs w:val="18"/>
-              </w:rPr>
-              <w:t>{total}</w:t>
+          </w:p>
+        </w:tc>
+        <w:tc>
+          <w:tcPr>
+            <w:tcW w:w="1215" w:type="dxa"/>
+          </w:tcPr>
+          <w:p>
+            <w:pPr>
+              <w:spacing w:after="0" w:line="240" w:lineRule="auto"/>
+              <w:jc w:val="center"/>
+              <w:rPr>
+                <w:rFonts w:ascii="Century Gothic" w:hAnsi="Century Gothic"/>
+                <w:sz w:val="18"/>
+                <w:szCs w:val="18"/>
+              </w:rPr>
+            </w:pPr>
+            <w:r>
+              <w:rPr>
+                <w:rFonts w:ascii="Century Gothic" w:hAnsi="Century Gothic"/>
+                <w:sz w:val="18"/>
+                <w:szCs w:val="18"/>
+              </w:rPr>
+              <w:t>${total}</w:t>
             </w:r>
           </w:p>
         </w:tc>
@@ -10091,8 +10098,6 @@
           <w:szCs w:val="20"/>
         </w:rPr>
       </w:pPr>
-      <w:bookmarkStart w:id="0" w:name="_GoBack"/>
-      <w:bookmarkEnd w:id="0"/>
     </w:p>
     <w:p>
       <w:pPr>
@@ -11259,7 +11264,7 @@
   <a:extraClrSchemeLst/>
   <a:extLst>
     <a:ext uri="{05A4C25C-085E-4340-85A3-A5531E510DB2}">
-      <thm15:themeFamily xmlns="" xmlns:thm15="http://schemas.microsoft.com/office/thememl/2012/main" name="Office Theme" id="{62F939B6-93AF-4DB8-9C6B-D6C7DFDC589F}" vid="{4A3C46E8-61CC-4603-A589-7422A47A8E4A}"/>
+      <thm15:themeFamily xmlns:thm15="http://schemas.microsoft.com/office/thememl/2012/main" xmlns="" name="Office Theme" id="{62F939B6-93AF-4DB8-9C6B-D6C7DFDC589F}" vid="{4A3C46E8-61CC-4603-A589-7422A47A8E4A}"/>
     </a:ext>
   </a:extLst>
 </a:theme>

</xml_diff>